<commit_message>
report correlation between data
</commit_message>
<xml_diff>
--- a/Report.docx
+++ b/Report.docx
@@ -2465,14 +2465,7 @@
           <w:rFonts w:asciiTheme="minorBidi" w:eastAsia="Times New Roman" w:hAnsiTheme="minorBidi"/>
           <w:color w:val="0E101A"/>
         </w:rPr>
-        <w:t xml:space="preserve"> Find?', PhD Thesis,</w:t>
-      </w:r>
-      <w:r>
-        <w:rPr>
-          <w:rFonts w:asciiTheme="minorBidi" w:eastAsia="Times New Roman" w:hAnsiTheme="minorBidi"/>
-          <w:color w:val="0E101A"/>
-        </w:rPr>
-        <w:t xml:space="preserve"> University of Manchester, 2016</w:t>
+        <w:t xml:space="preserve"> Find?', PhD Thesis, University of Manchester, 2016</w:t>
       </w:r>
     </w:p>
     <w:p>
@@ -5181,17 +5174,7 @@
           <w:szCs w:val="28"/>
           <w:lang w:bidi="fa-IR"/>
         </w:rPr>
-        <w:t xml:space="preserve"> </w:t>
-      </w:r>
-      <w:r>
-        <w:rPr>
-          <w:rFonts w:asciiTheme="minorBidi" w:eastAsia="Times New Roman" w:hAnsiTheme="minorBidi"/>
-          <w:color w:val="0E101A"/>
-          <w:sz w:val="28"/>
-          <w:szCs w:val="28"/>
-          <w:lang w:bidi="fa-IR"/>
-        </w:rPr>
-        <w:t>features</w:t>
+        <w:t xml:space="preserve"> features</w:t>
       </w:r>
     </w:p>
     <w:p>
@@ -5545,60 +5528,88 @@
           <w:lang w:bidi="fa-IR"/>
         </w:rPr>
       </w:pPr>
-    </w:p>
-    <w:p>
-      <w:pPr>
-        <w:spacing w:after="0" w:line="240" w:lineRule="auto"/>
-        <w:jc w:val="both"/>
-        <w:rPr>
-          <w:rFonts w:asciiTheme="minorBidi" w:eastAsia="Times New Roman" w:hAnsiTheme="minorBidi"/>
-          <w:color w:val="0E101A"/>
-          <w:sz w:val="28"/>
-          <w:szCs w:val="28"/>
-          <w:lang w:bidi="fa-IR"/>
-        </w:rPr>
-      </w:pPr>
-    </w:p>
-    <w:p>
-      <w:pPr>
-        <w:spacing w:after="0" w:line="240" w:lineRule="auto"/>
-        <w:jc w:val="both"/>
-        <w:rPr>
-          <w:rFonts w:asciiTheme="minorBidi" w:eastAsia="Times New Roman" w:hAnsiTheme="minorBidi"/>
-          <w:color w:val="0E101A"/>
-          <w:sz w:val="28"/>
-          <w:szCs w:val="28"/>
-          <w:lang w:bidi="fa-IR"/>
-        </w:rPr>
-      </w:pPr>
-    </w:p>
-    <w:p>
-      <w:pPr>
-        <w:spacing w:after="0" w:line="240" w:lineRule="auto"/>
-        <w:jc w:val="both"/>
-        <w:rPr>
-          <w:rFonts w:asciiTheme="minorBidi" w:eastAsia="Times New Roman" w:hAnsiTheme="minorBidi"/>
-          <w:color w:val="0E101A"/>
-          <w:sz w:val="28"/>
-          <w:szCs w:val="28"/>
-          <w:lang w:bidi="fa-IR"/>
-        </w:rPr>
-      </w:pPr>
-    </w:p>
-    <w:p>
-      <w:pPr>
-        <w:spacing w:after="0" w:line="240" w:lineRule="auto"/>
-        <w:jc w:val="both"/>
-        <w:rPr>
-          <w:rFonts w:asciiTheme="minorBidi" w:eastAsia="Times New Roman" w:hAnsiTheme="minorBidi"/>
-          <w:color w:val="0E101A"/>
-          <w:sz w:val="28"/>
-          <w:szCs w:val="28"/>
-          <w:lang w:bidi="fa-IR"/>
-        </w:rPr>
-      </w:pPr>
+      <w:r>
+        <w:rPr>
+          <w:rFonts w:asciiTheme="minorBidi" w:eastAsia="Times New Roman" w:hAnsiTheme="minorBidi"/>
+          <w:color w:val="0E101A"/>
+          <w:sz w:val="28"/>
+          <w:szCs w:val="28"/>
+          <w:lang w:bidi="fa-IR"/>
+        </w:rPr>
+        <w:t xml:space="preserve">In correlation we are using Pearson Correlation Coefficient, we can see that before preprocessing there is correlation between data. Also the correlation </w:t>
+      </w:r>
+      <w:proofErr w:type="spellStart"/>
+      <w:r>
+        <w:rPr>
+          <w:rFonts w:asciiTheme="minorBidi" w:eastAsia="Times New Roman" w:hAnsiTheme="minorBidi"/>
+          <w:color w:val="0E101A"/>
+          <w:sz w:val="28"/>
+          <w:szCs w:val="28"/>
+          <w:lang w:bidi="fa-IR"/>
+        </w:rPr>
+        <w:t>og</w:t>
+      </w:r>
+      <w:proofErr w:type="spellEnd"/>
+      <w:r>
+        <w:rPr>
+          <w:rFonts w:asciiTheme="minorBidi" w:eastAsia="Times New Roman" w:hAnsiTheme="minorBidi"/>
+          <w:color w:val="0E101A"/>
+          <w:sz w:val="28"/>
+          <w:szCs w:val="28"/>
+          <w:lang w:bidi="fa-IR"/>
+        </w:rPr>
+        <w:t xml:space="preserve"> </w:t>
+      </w:r>
+      <w:proofErr w:type="spellStart"/>
+      <w:r>
+        <w:rPr>
+          <w:rFonts w:asciiTheme="minorBidi" w:eastAsia="Times New Roman" w:hAnsiTheme="minorBidi"/>
+          <w:color w:val="0E101A"/>
+          <w:sz w:val="28"/>
+          <w:szCs w:val="28"/>
+          <w:lang w:bidi="fa-IR"/>
+        </w:rPr>
+        <w:t>Gaussianization</w:t>
+      </w:r>
+      <w:proofErr w:type="spellEnd"/>
+      <w:r>
+        <w:rPr>
+          <w:rFonts w:asciiTheme="minorBidi" w:eastAsia="Times New Roman" w:hAnsiTheme="minorBidi"/>
+          <w:color w:val="0E101A"/>
+          <w:sz w:val="28"/>
+          <w:szCs w:val="28"/>
+          <w:lang w:bidi="fa-IR"/>
+        </w:rPr>
+        <w:t xml:space="preserve"> have been reduced a bit.</w:t>
+      </w:r>
       <w:bookmarkStart w:id="0" w:name="_GoBack"/>
       <w:bookmarkEnd w:id="0"/>
+    </w:p>
+    <w:p>
+      <w:pPr>
+        <w:spacing w:after="0" w:line="240" w:lineRule="auto"/>
+        <w:jc w:val="both"/>
+        <w:rPr>
+          <w:rFonts w:asciiTheme="minorBidi" w:eastAsia="Times New Roman" w:hAnsiTheme="minorBidi"/>
+          <w:color w:val="0E101A"/>
+          <w:sz w:val="28"/>
+          <w:szCs w:val="28"/>
+          <w:lang w:bidi="fa-IR"/>
+        </w:rPr>
+      </w:pPr>
+    </w:p>
+    <w:p>
+      <w:pPr>
+        <w:spacing w:after="0" w:line="240" w:lineRule="auto"/>
+        <w:jc w:val="both"/>
+        <w:rPr>
+          <w:rFonts w:asciiTheme="minorBidi" w:eastAsia="Times New Roman" w:hAnsiTheme="minorBidi"/>
+          <w:color w:val="0E101A"/>
+          <w:sz w:val="28"/>
+          <w:szCs w:val="28"/>
+          <w:lang w:bidi="fa-IR"/>
+        </w:rPr>
+      </w:pPr>
       <w:r>
         <w:rPr>
           <w:rFonts w:asciiTheme="minorBidi" w:eastAsia="Times New Roman" w:hAnsiTheme="minorBidi"/>

</xml_diff>